<commit_message>
changes of server dev code
</commit_message>
<xml_diff>
--- a/public/Carex capitata.docx
+++ b/public/Carex capitata.docx
@@ -9,12 +9,13 @@
           <w:b w:val="1"/>
           <w:bCs w:val="1"/>
         </w:rPr>
-        <w:t xml:space="preserve">Test: </w:t>
+        <w:t xml:space="preserve">Achene: </w:t>
       </w:r>
       <w:r>
         <w:rPr/>
-        <w:t xml:space="preserve"> sometimes hairy at base or middle part, sometimes ciliate, or occasionally smooth throughout. </w:t>
+        <w:t xml:space="preserve">  pink; Styles usually annual , sometimes persistent . </w:t>
       </w:r>
+      <w:br/>
     </w:p>
     <w:sectPr>
       <w:pgSz w:orient="portrait" w:w="11905.511811023622" w:h="16837.79527559055"/>

</xml_diff>